<commit_message>
I numbered the use cases I did
</commit_message>
<xml_diff>
--- a/docs/PhotographsOfItemsUseCases/PhotographsOfItemsUseCases.docx
+++ b/docs/PhotographsOfItemsUseCases/PhotographsOfItemsUseCases.docx
@@ -45,6 +45,12 @@
               <w:t>AttachPhoto</w:t>
             </w:r>
             <w:proofErr w:type="spellEnd"/>
+            <w:r>
+              <w:rPr>
+                <w:b/>
+              </w:rPr>
+              <w:t xml:space="preserve"> (Use Case 6.1)</w:t>
+            </w:r>
           </w:p>
         </w:tc>
       </w:tr>
@@ -214,6 +220,20 @@
               <w:t>AttachPhoto</w:t>
             </w:r>
             <w:proofErr w:type="spellEnd"/>
+            <w:r>
+              <w:rPr>
+                <w:b/>
+              </w:rPr>
+              <w:t xml:space="preserve"> </w:t>
+            </w:r>
+            <w:r>
+              <w:rPr>
+                <w:b/>
+              </w:rPr>
+              <w:t>(Use Case 6.1)</w:t>
+            </w:r>
+            <w:bookmarkStart w:id="0" w:name="_GoBack"/>
+            <w:bookmarkEnd w:id="0"/>
           </w:p>
         </w:tc>
         <w:tc>
@@ -441,6 +461,12 @@
               <w:t>AttachPhoto</w:t>
             </w:r>
             <w:proofErr w:type="spellEnd"/>
+            <w:r>
+              <w:rPr>
+                <w:b/>
+              </w:rPr>
+              <w:t xml:space="preserve"> (Use Case 6.1)</w:t>
+            </w:r>
           </w:p>
         </w:tc>
       </w:tr>
@@ -637,6 +663,12 @@
               <w:t>ViewPhoto</w:t>
             </w:r>
             <w:proofErr w:type="spellEnd"/>
+            <w:r>
+              <w:rPr>
+                <w:b/>
+              </w:rPr>
+              <w:t xml:space="preserve"> (Use Case 6.2)</w:t>
+            </w:r>
           </w:p>
         </w:tc>
       </w:tr>
@@ -807,6 +839,12 @@
               <w:t>ViewPhoto</w:t>
             </w:r>
             <w:proofErr w:type="spellEnd"/>
+            <w:r>
+              <w:rPr>
+                <w:b/>
+              </w:rPr>
+              <w:t xml:space="preserve"> (Use Case 6.2)</w:t>
+            </w:r>
           </w:p>
         </w:tc>
         <w:tc>
@@ -1037,6 +1075,12 @@
               <w:t>ViewPhoto</w:t>
             </w:r>
             <w:proofErr w:type="spellEnd"/>
+            <w:r>
+              <w:rPr>
+                <w:b/>
+              </w:rPr>
+              <w:t xml:space="preserve"> (Use Case 6.2)</w:t>
+            </w:r>
           </w:p>
         </w:tc>
       </w:tr>
@@ -1209,8 +1253,6 @@
     </w:tbl>
     <w:p/>
     <w:p>
-      <w:bookmarkStart w:id="0" w:name="_GoBack"/>
-      <w:bookmarkEnd w:id="0"/>
       <w:r>
         <w:br w:type="page"/>
       </w:r>
@@ -1259,6 +1301,12 @@
               <w:t>DeletePhoto</w:t>
             </w:r>
             <w:proofErr w:type="spellEnd"/>
+            <w:r>
+              <w:rPr>
+                <w:b/>
+              </w:rPr>
+              <w:t xml:space="preserve"> (Use Case 6.3)</w:t>
+            </w:r>
           </w:p>
         </w:tc>
       </w:tr>
@@ -1429,6 +1477,12 @@
               <w:t>DeletePhoto</w:t>
             </w:r>
             <w:proofErr w:type="spellEnd"/>
+            <w:r>
+              <w:rPr>
+                <w:b/>
+              </w:rPr>
+              <w:t xml:space="preserve"> (Use Case 6.3)</w:t>
+            </w:r>
           </w:p>
         </w:tc>
         <w:tc>
@@ -1566,6 +1620,12 @@
               <w:t>DeletePhoto</w:t>
             </w:r>
             <w:proofErr w:type="spellEnd"/>
+            <w:r>
+              <w:rPr>
+                <w:b/>
+              </w:rPr>
+              <w:t xml:space="preserve"> (Use Case 6.3)</w:t>
+            </w:r>
           </w:p>
         </w:tc>
       </w:tr>
@@ -1789,6 +1849,12 @@
               <w:t>ManualPhotoDownload</w:t>
             </w:r>
             <w:proofErr w:type="spellEnd"/>
+            <w:r>
+              <w:rPr>
+                <w:b/>
+              </w:rPr>
+              <w:t xml:space="preserve"> (Use Case 6.4)</w:t>
+            </w:r>
           </w:p>
         </w:tc>
       </w:tr>
@@ -1968,6 +2034,12 @@
               <w:t>ManualPhotoDownload</w:t>
             </w:r>
             <w:proofErr w:type="spellEnd"/>
+            <w:r>
+              <w:rPr>
+                <w:b/>
+              </w:rPr>
+              <w:t xml:space="preserve"> (Use Case 6.4)</w:t>
+            </w:r>
           </w:p>
         </w:tc>
         <w:tc>
@@ -2111,6 +2183,12 @@
               <w:t>ManualPhotoDownload</w:t>
             </w:r>
             <w:proofErr w:type="spellEnd"/>
+            <w:r>
+              <w:rPr>
+                <w:b/>
+              </w:rPr>
+              <w:t xml:space="preserve"> (Use Case 6.4)</w:t>
+            </w:r>
           </w:p>
         </w:tc>
       </w:tr>

</xml_diff>